<commit_message>
Corrección en documento de políticas de pull y merge
</commit_message>
<xml_diff>
--- a/POLÍTICAS DE MERGE PROYECTO PETLY.docx
+++ b/POLÍTICAS DE MERGE PROYECTO PETLY.docx
@@ -69,6 +69,7 @@
                                 <w:lang w:val="en-US"/>
                               </w:rPr>
                             </w:pPr>
+                            <w:proofErr w:type="spellStart"/>
                             <w:r>
                               <w:rPr>
                                 <w:b/>
@@ -77,7 +78,18 @@
                                 <w:szCs w:val="40"/>
                                 <w:lang w:val="en-US"/>
                               </w:rPr>
-                              <w:t xml:space="preserve">Politicas de </w:t>
+                              <w:t>Politicas</w:t>
+                            </w:r>
+                            <w:proofErr w:type="spellEnd"/>
+                            <w:r>
+                              <w:rPr>
+                                <w:b/>
+                                <w:bCs/>
+                                <w:sz w:val="40"/>
+                                <w:szCs w:val="40"/>
+                                <w:lang w:val="en-US"/>
+                              </w:rPr>
+                              <w:t xml:space="preserve"> de </w:t>
                             </w:r>
                             <w:r>
                               <w:rPr>
@@ -97,7 +109,18 @@
                                 <w:szCs w:val="40"/>
                                 <w:lang w:val="en-US"/>
                               </w:rPr>
-                              <w:t xml:space="preserve"> Pet</w:t>
+                              <w:t xml:space="preserve"> </w:t>
+                            </w:r>
+                            <w:proofErr w:type="spellStart"/>
+                            <w:r>
+                              <w:rPr>
+                                <w:b/>
+                                <w:bCs/>
+                                <w:sz w:val="40"/>
+                                <w:szCs w:val="40"/>
+                                <w:lang w:val="en-US"/>
+                              </w:rPr>
+                              <w:t>Pet</w:t>
                             </w:r>
                             <w:r>
                               <w:rPr>
@@ -109,6 +132,7 @@
                               </w:rPr>
                               <w:t>ly</w:t>
                             </w:r>
+                            <w:proofErr w:type="spellEnd"/>
                           </w:p>
                           <w:p>
                             <w:pPr>
@@ -167,6 +191,7 @@
                           <w:lang w:val="en-US"/>
                         </w:rPr>
                       </w:pPr>
+                      <w:proofErr w:type="spellStart"/>
                       <w:r>
                         <w:rPr>
                           <w:b/>
@@ -175,7 +200,18 @@
                           <w:szCs w:val="40"/>
                           <w:lang w:val="en-US"/>
                         </w:rPr>
-                        <w:t xml:space="preserve">Politicas de </w:t>
+                        <w:t>Politicas</w:t>
+                      </w:r>
+                      <w:proofErr w:type="spellEnd"/>
+                      <w:r>
+                        <w:rPr>
+                          <w:b/>
+                          <w:bCs/>
+                          <w:sz w:val="40"/>
+                          <w:szCs w:val="40"/>
+                          <w:lang w:val="en-US"/>
+                        </w:rPr>
+                        <w:t xml:space="preserve"> de </w:t>
                       </w:r>
                       <w:r>
                         <w:rPr>
@@ -195,7 +231,18 @@
                           <w:szCs w:val="40"/>
                           <w:lang w:val="en-US"/>
                         </w:rPr>
-                        <w:t xml:space="preserve"> Pet</w:t>
+                        <w:t xml:space="preserve"> </w:t>
+                      </w:r>
+                      <w:proofErr w:type="spellStart"/>
+                      <w:r>
+                        <w:rPr>
+                          <w:b/>
+                          <w:bCs/>
+                          <w:sz w:val="40"/>
+                          <w:szCs w:val="40"/>
+                          <w:lang w:val="en-US"/>
+                        </w:rPr>
+                        <w:t>Pet</w:t>
                       </w:r>
                       <w:r>
                         <w:rPr>
@@ -207,6 +254,7 @@
                         </w:rPr>
                         <w:t>ly</w:t>
                       </w:r>
+                      <w:proofErr w:type="spellEnd"/>
                     </w:p>
                     <w:p>
                       <w:pPr>
@@ -332,8 +380,21 @@
                             </w:hyperlink>
                           </w:p>
                           <w:p>
+                            <w:proofErr w:type="spellStart"/>
                             <w:r>
-                              <w:t>Ramirez Vega Iosef Yamil</w:t>
+                              <w:t>Ramirez</w:t>
+                            </w:r>
+                            <w:proofErr w:type="spellEnd"/>
+                            <w:r>
+                              <w:t xml:space="preserve"> Vega </w:t>
+                            </w:r>
+                            <w:proofErr w:type="spellStart"/>
+                            <w:r>
+                              <w:t>Iosef</w:t>
+                            </w:r>
+                            <w:proofErr w:type="spellEnd"/>
+                            <w:r>
+                              <w:t xml:space="preserve"> Yamil</w:t>
                             </w:r>
                           </w:p>
                           <w:p>
@@ -431,8 +492,21 @@
                       </w:hyperlink>
                     </w:p>
                     <w:p>
+                      <w:proofErr w:type="spellStart"/>
                       <w:r>
-                        <w:t>Ramirez Vega Iosef Yamil</w:t>
+                        <w:t>Ramirez</w:t>
+                      </w:r>
+                      <w:proofErr w:type="spellEnd"/>
+                      <w:r>
+                        <w:t xml:space="preserve"> Vega </w:t>
+                      </w:r>
+                      <w:proofErr w:type="spellStart"/>
+                      <w:r>
+                        <w:t>Iosef</w:t>
+                      </w:r>
+                      <w:proofErr w:type="spellEnd"/>
+                      <w:r>
+                        <w:t xml:space="preserve"> Yamil</w:t>
                       </w:r>
                     </w:p>
                     <w:p>
@@ -624,16 +698,26 @@
       <w:r>
         <w:t xml:space="preserve">Este documento establece las directrices formales para realizar </w:t>
       </w:r>
-      <w:r>
-        <w:rPr>
-          <w:b/>
-          <w:bCs/>
-        </w:rPr>
-        <w:t>merge de código</w:t>
+      <w:proofErr w:type="spellStart"/>
+      <w:r>
+        <w:rPr>
+          <w:b/>
+          <w:bCs/>
+        </w:rPr>
+        <w:t>merge</w:t>
+      </w:r>
+      <w:proofErr w:type="spellEnd"/>
+      <w:r>
+        <w:rPr>
+          <w:b/>
+          <w:bCs/>
+        </w:rPr>
+        <w:t xml:space="preserve"> de código</w:t>
       </w:r>
       <w:r>
         <w:t xml:space="preserve"> dentro del flujo de trabajo colaborativo del proyecto </w:t>
       </w:r>
+      <w:proofErr w:type="spellStart"/>
       <w:r>
         <w:rPr>
           <w:i/>
@@ -641,15 +725,31 @@
         </w:rPr>
         <w:t>Petly</w:t>
       </w:r>
-      <w:r>
-        <w:t xml:space="preserve">. El objetivo es evitar errores críticos en la rama principal (main), garantizar la calidad del código, y mantener la estabilidad del sistema, alineado con las buenas prácticas de GitHub y la metodología </w:t>
-      </w:r>
-      <w:r>
-        <w:rPr>
-          <w:b/>
-          <w:bCs/>
-        </w:rPr>
-        <w:t>One Flow</w:t>
+      <w:proofErr w:type="spellEnd"/>
+      <w:r>
+        <w:t>. El objetivo es evitar errores críticos en la rama principal (</w:t>
+      </w:r>
+      <w:proofErr w:type="spellStart"/>
+      <w:r>
+        <w:t>main</w:t>
+      </w:r>
+      <w:proofErr w:type="spellEnd"/>
+      <w:r>
+        <w:t xml:space="preserve">), garantizar la calidad del código, y mantener la estabilidad del sistema, alineado con las buenas prácticas de GitHub y la metodología </w:t>
+      </w:r>
+      <w:r>
+        <w:rPr>
+          <w:b/>
+          <w:bCs/>
+        </w:rPr>
+        <w:t>Git</w:t>
+      </w:r>
+      <w:r>
+        <w:rPr>
+          <w:b/>
+          <w:bCs/>
+        </w:rPr>
+        <w:t xml:space="preserve"> Flow</w:t>
       </w:r>
       <w:r>
         <w:t>.</w:t>
@@ -674,12 +774,29 @@
           <w:b/>
           <w:bCs/>
         </w:rPr>
-        <w:t>II. Requisitos Previos al Merge</w:t>
-      </w:r>
-    </w:p>
-    <w:p>
-      <w:r>
-        <w:t>Antes de realizar cualquier acción de merge, se deben cumplir los siguientes puntos:</w:t>
+        <w:t xml:space="preserve">II. Requisitos Previos al </w:t>
+      </w:r>
+      <w:proofErr w:type="spellStart"/>
+      <w:r>
+        <w:rPr>
+          <w:b/>
+          <w:bCs/>
+        </w:rPr>
+        <w:t>Merge</w:t>
+      </w:r>
+      <w:proofErr w:type="spellEnd"/>
+    </w:p>
+    <w:p>
+      <w:r>
+        <w:t xml:space="preserve">Antes de realizar cualquier acción de </w:t>
+      </w:r>
+      <w:proofErr w:type="spellStart"/>
+      <w:r>
+        <w:t>merge</w:t>
+      </w:r>
+      <w:proofErr w:type="spellEnd"/>
+      <w:r>
+        <w:t>, se deben cumplir los siguientes puntos:</w:t>
       </w:r>
     </w:p>
     <w:p>
@@ -696,7 +813,23 @@
         <w:t>✅</w:t>
       </w:r>
       <w:r>
-        <w:t xml:space="preserve"> El Pull Request (PR) fue revisado y aprobado por al menos un miembro del equipo.</w:t>
+        <w:t xml:space="preserve"> El </w:t>
+      </w:r>
+      <w:proofErr w:type="spellStart"/>
+      <w:r>
+        <w:t>Pull</w:t>
+      </w:r>
+      <w:proofErr w:type="spellEnd"/>
+      <w:r>
+        <w:t xml:space="preserve"> </w:t>
+      </w:r>
+      <w:proofErr w:type="spellStart"/>
+      <w:r>
+        <w:t>Request</w:t>
+      </w:r>
+      <w:proofErr w:type="spellEnd"/>
+      <w:r>
+        <w:t xml:space="preserve"> (PR) fue revisado y aprobado por al menos un miembro del equipo.</w:t>
       </w:r>
     </w:p>
     <w:p>
@@ -720,8 +853,17 @@
           <w:b/>
           <w:bCs/>
         </w:rPr>
-        <w:t>actualizada con main</w:t>
-      </w:r>
+        <w:t xml:space="preserve">actualizada con </w:t>
+      </w:r>
+      <w:proofErr w:type="spellStart"/>
+      <w:r>
+        <w:rPr>
+          <w:b/>
+          <w:bCs/>
+        </w:rPr>
+        <w:t>main</w:t>
+      </w:r>
+      <w:proofErr w:type="spellEnd"/>
       <w:r>
         <w:t xml:space="preserve"> y sin conflictos.</w:t>
       </w:r>
@@ -791,7 +933,15 @@
         <w:t>✅</w:t>
       </w:r>
       <w:r>
-        <w:t xml:space="preserve"> En caso de funcionalidad nueva o crítica, se notificó previamente en la daily o por mensaje.</w:t>
+        <w:t xml:space="preserve"> En caso de funcionalidad nueva o crítica, se notificó previamente en la </w:t>
+      </w:r>
+      <w:proofErr w:type="spellStart"/>
+      <w:r>
+        <w:t>daily</w:t>
+      </w:r>
+      <w:proofErr w:type="spellEnd"/>
+      <w:r>
+        <w:t xml:space="preserve"> o por mensaje.</w:t>
       </w:r>
     </w:p>
     <w:p>
@@ -813,7 +963,23 @@
           <w:b/>
           <w:bCs/>
         </w:rPr>
-        <w:t>III. Tipos de Merge Permitidos</w:t>
+        <w:t xml:space="preserve">III. Tipos de </w:t>
+      </w:r>
+      <w:proofErr w:type="spellStart"/>
+      <w:r>
+        <w:rPr>
+          <w:b/>
+          <w:bCs/>
+        </w:rPr>
+        <w:t>Merge</w:t>
+      </w:r>
+      <w:proofErr w:type="spellEnd"/>
+      <w:r>
+        <w:rPr>
+          <w:b/>
+          <w:bCs/>
+        </w:rPr>
+        <w:t xml:space="preserve"> Permitidos</w:t>
       </w:r>
     </w:p>
     <w:p>
@@ -825,10 +991,49 @@
           <w:b/>
           <w:bCs/>
         </w:rPr>
-        <w:t>One Flow</w:t>
-      </w:r>
-      <w:r>
-        <w:t>, todos los desarrolladores trabajan directamente sobre la rama main a través de Pull Requests, por lo que el proceso de merge debe ser controlado:</w:t>
+        <w:t>Git</w:t>
+      </w:r>
+      <w:r>
+        <w:rPr>
+          <w:b/>
+          <w:bCs/>
+        </w:rPr>
+        <w:t xml:space="preserve"> Flow</w:t>
+      </w:r>
+      <w:r>
+        <w:t xml:space="preserve">, todos los desarrolladores trabajan directamente sobre la rama </w:t>
+      </w:r>
+      <w:proofErr w:type="spellStart"/>
+      <w:r>
+        <w:t>main</w:t>
+      </w:r>
+      <w:proofErr w:type="spellEnd"/>
+      <w:r>
+        <w:t xml:space="preserve"> a través de </w:t>
+      </w:r>
+      <w:proofErr w:type="spellStart"/>
+      <w:r>
+        <w:t>Pull</w:t>
+      </w:r>
+      <w:proofErr w:type="spellEnd"/>
+      <w:r>
+        <w:t xml:space="preserve"> </w:t>
+      </w:r>
+      <w:proofErr w:type="spellStart"/>
+      <w:r>
+        <w:t>Requests</w:t>
+      </w:r>
+      <w:proofErr w:type="spellEnd"/>
+      <w:r>
+        <w:t xml:space="preserve">, por lo que el proceso de </w:t>
+      </w:r>
+      <w:proofErr w:type="spellStart"/>
+      <w:r>
+        <w:t>merge</w:t>
+      </w:r>
+      <w:proofErr w:type="spellEnd"/>
+      <w:r>
+        <w:t xml:space="preserve"> debe ser controlado:</w:t>
       </w:r>
     </w:p>
     <w:tbl>
@@ -838,9 +1043,9 @@
         <w:tblLook w:val="04A0" w:firstRow="1" w:lastRow="0" w:firstColumn="1" w:lastColumn="0" w:noHBand="0" w:noVBand="1"/>
       </w:tblPr>
       <w:tblGrid>
-        <w:gridCol w:w="1443"/>
-        <w:gridCol w:w="3891"/>
-        <w:gridCol w:w="3494"/>
+        <w:gridCol w:w="1446"/>
+        <w:gridCol w:w="3911"/>
+        <w:gridCol w:w="3471"/>
       </w:tblGrid>
       <w:tr>
         <w:tc>
@@ -861,8 +1066,17 @@
                 <w:b/>
                 <w:bCs/>
               </w:rPr>
-              <w:t>Tipo de merge</w:t>
-            </w:r>
+              <w:t xml:space="preserve">Tipo de </w:t>
+            </w:r>
+            <w:proofErr w:type="spellStart"/>
+            <w:r>
+              <w:rPr>
+                <w:b/>
+                <w:bCs/>
+              </w:rPr>
+              <w:t>merge</w:t>
+            </w:r>
+            <w:proofErr w:type="spellEnd"/>
           </w:p>
         </w:tc>
         <w:tc>
@@ -925,8 +1139,17 @@
                 <w:b/>
                 <w:bCs/>
               </w:rPr>
-              <w:t>Squash and merge</w:t>
-            </w:r>
+              <w:t xml:space="preserve">Squash and </w:t>
+            </w:r>
+            <w:proofErr w:type="spellStart"/>
+            <w:r>
+              <w:rPr>
+                <w:b/>
+                <w:bCs/>
+              </w:rPr>
+              <w:t>merge</w:t>
+            </w:r>
+            <w:proofErr w:type="spellEnd"/>
           </w:p>
         </w:tc>
         <w:tc>
@@ -959,7 +1182,15 @@
               <w:spacing w:after="160" w:line="278" w:lineRule="auto"/>
             </w:pPr>
             <w:r>
-              <w:t>Ideal para limpiar el historial de commits innecesarios</w:t>
+              <w:t xml:space="preserve">Ideal para limpiar el historial de </w:t>
+            </w:r>
+            <w:proofErr w:type="spellStart"/>
+            <w:r>
+              <w:t>commits</w:t>
+            </w:r>
+            <w:proofErr w:type="spellEnd"/>
+            <w:r>
+              <w:t xml:space="preserve"> innecesarios</w:t>
             </w:r>
           </w:p>
         </w:tc>
@@ -974,14 +1205,32 @@
             <w:pPr>
               <w:spacing w:after="160" w:line="278" w:lineRule="auto"/>
             </w:pPr>
+            <w:proofErr w:type="spellStart"/>
             <w:r>
               <w:rPr>
                 <w:b/>
                 <w:bCs/>
               </w:rPr>
               <w:lastRenderedPageBreak/>
-              <w:t>Merge commit</w:t>
-            </w:r>
+              <w:t>Merge</w:t>
+            </w:r>
+            <w:proofErr w:type="spellEnd"/>
+            <w:r>
+              <w:rPr>
+                <w:b/>
+                <w:bCs/>
+              </w:rPr>
+              <w:t xml:space="preserve"> </w:t>
+            </w:r>
+            <w:proofErr w:type="spellStart"/>
+            <w:r>
+              <w:rPr>
+                <w:b/>
+                <w:bCs/>
+              </w:rPr>
+              <w:t>commit</w:t>
+            </w:r>
+            <w:proofErr w:type="spellEnd"/>
           </w:p>
         </w:tc>
         <w:tc>
@@ -1000,8 +1249,13 @@
               <w:t>✔️</w:t>
             </w:r>
             <w:r>
-              <w:t xml:space="preserve"> Funcionalidades completas que requieren preservar todos los commits</w:t>
-            </w:r>
+              <w:t xml:space="preserve"> Funcionalidades completas que requieren preservar todos los </w:t>
+            </w:r>
+            <w:proofErr w:type="spellStart"/>
+            <w:r>
+              <w:t>commits</w:t>
+            </w:r>
+            <w:proofErr w:type="spellEnd"/>
           </w:p>
         </w:tc>
         <w:tc>
@@ -1034,8 +1288,17 @@
                 <w:b/>
                 <w:bCs/>
               </w:rPr>
-              <w:t>Rebase and merge</w:t>
-            </w:r>
+              <w:t xml:space="preserve">Rebase and </w:t>
+            </w:r>
+            <w:proofErr w:type="spellStart"/>
+            <w:r>
+              <w:rPr>
+                <w:b/>
+                <w:bCs/>
+              </w:rPr>
+              <w:t>merge</w:t>
+            </w:r>
+            <w:proofErr w:type="spellEnd"/>
           </w:p>
         </w:tc>
         <w:tc>
@@ -1068,7 +1331,13 @@
               <w:spacing w:after="160" w:line="278" w:lineRule="auto"/>
             </w:pPr>
             <w:r>
-              <w:t>Rompe la linealidad de One Flow y puede generar conflictos en equipo</w:t>
+              <w:t xml:space="preserve">Rompe la linealidad de </w:t>
+            </w:r>
+            <w:r>
+              <w:t>Git</w:t>
+            </w:r>
+            <w:r>
+              <w:t xml:space="preserve"> Flow y puede generar conflictos en equipo</w:t>
             </w:r>
           </w:p>
         </w:tc>
@@ -1104,7 +1373,15 @@
         </w:numPr>
       </w:pPr>
       <w:r>
-        <w:t xml:space="preserve">Solo pueden ejecutar merge los desarrolladores </w:t>
+        <w:t xml:space="preserve">Solo pueden ejecutar </w:t>
+      </w:r>
+      <w:proofErr w:type="spellStart"/>
+      <w:r>
+        <w:t>merge</w:t>
+      </w:r>
+      <w:proofErr w:type="spellEnd"/>
+      <w:r>
+        <w:t xml:space="preserve"> los desarrolladores </w:t>
       </w:r>
       <w:r>
         <w:rPr>
@@ -1129,7 +1406,39 @@
           <w:b/>
           <w:bCs/>
         </w:rPr>
-        <w:t>No se permite el uso de push --force en ninguna rama compartida.</w:t>
+        <w:t xml:space="preserve">No se permite el uso de </w:t>
+      </w:r>
+      <w:proofErr w:type="spellStart"/>
+      <w:r>
+        <w:rPr>
+          <w:b/>
+          <w:bCs/>
+        </w:rPr>
+        <w:t>push</w:t>
+      </w:r>
+      <w:proofErr w:type="spellEnd"/>
+      <w:r>
+        <w:rPr>
+          <w:b/>
+          <w:bCs/>
+        </w:rPr>
+        <w:t xml:space="preserve"> --</w:t>
+      </w:r>
+      <w:proofErr w:type="spellStart"/>
+      <w:r>
+        <w:rPr>
+          <w:b/>
+          <w:bCs/>
+        </w:rPr>
+        <w:t>force</w:t>
+      </w:r>
+      <w:proofErr w:type="spellEnd"/>
+      <w:r>
+        <w:rPr>
+          <w:b/>
+          <w:bCs/>
+        </w:rPr>
+        <w:t xml:space="preserve"> en ninguna rama compartida.</w:t>
       </w:r>
     </w:p>
     <w:p>
@@ -1140,7 +1449,15 @@
         </w:numPr>
       </w:pPr>
       <w:r>
-        <w:t>Todo merge debe hacerse en horario de trabajo definido o con consentimiento del equipo.</w:t>
+        <w:t xml:space="preserve">Todo </w:t>
+      </w:r>
+      <w:proofErr w:type="spellStart"/>
+      <w:r>
+        <w:t>merge</w:t>
+      </w:r>
+      <w:proofErr w:type="spellEnd"/>
+      <w:r>
+        <w:t xml:space="preserve"> debe hacerse en horario de trabajo definido o con consentimiento del equipo.</w:t>
       </w:r>
     </w:p>
     <w:p>
@@ -1161,7 +1478,15 @@
         <w:t>SCRUM Master</w:t>
       </w:r>
       <w:r>
-        <w:t xml:space="preserve"> será el responsable de resolver cualquier disputa o error relacionado con merges.</w:t>
+        <w:t xml:space="preserve"> será el responsable de resolver cualquier disputa o error relacionado con </w:t>
+      </w:r>
+      <w:proofErr w:type="spellStart"/>
+      <w:r>
+        <w:t>merges</w:t>
+      </w:r>
+      <w:proofErr w:type="spellEnd"/>
+      <w:r>
+        <w:t>.</w:t>
       </w:r>
     </w:p>
     <w:p>
@@ -1293,9 +1618,11 @@
             <w:pPr>
               <w:spacing w:after="160" w:line="278" w:lineRule="auto"/>
             </w:pPr>
+            <w:proofErr w:type="spellStart"/>
             <w:r>
               <w:t>FrontEnd</w:t>
             </w:r>
+            <w:proofErr w:type="spellEnd"/>
           </w:p>
         </w:tc>
         <w:tc>
@@ -1328,21 +1655,42 @@
                 <w:b/>
                 <w:bCs/>
               </w:rPr>
-              <w:t>Ramírez Vega Iosef Yamil</w:t>
-            </w:r>
-          </w:p>
-        </w:tc>
-        <w:tc>
-          <w:tcPr>
-            <w:tcW w:w="0" w:type="auto"/>
-            <w:hideMark/>
-          </w:tcPr>
-          <w:p>
-            <w:pPr>
-              <w:spacing w:after="160" w:line="278" w:lineRule="auto"/>
-            </w:pPr>
-            <w:r>
-              <w:t>BackEnd/Datos</w:t>
+              <w:t xml:space="preserve">Ramírez Vega </w:t>
+            </w:r>
+            <w:proofErr w:type="spellStart"/>
+            <w:r>
+              <w:rPr>
+                <w:b/>
+                <w:bCs/>
+              </w:rPr>
+              <w:t>Iosef</w:t>
+            </w:r>
+            <w:proofErr w:type="spellEnd"/>
+            <w:r>
+              <w:rPr>
+                <w:b/>
+                <w:bCs/>
+              </w:rPr>
+              <w:t xml:space="preserve"> Yamil</w:t>
+            </w:r>
+          </w:p>
+        </w:tc>
+        <w:tc>
+          <w:tcPr>
+            <w:tcW w:w="0" w:type="auto"/>
+            <w:hideMark/>
+          </w:tcPr>
+          <w:p>
+            <w:pPr>
+              <w:spacing w:after="160" w:line="278" w:lineRule="auto"/>
+            </w:pPr>
+            <w:proofErr w:type="spellStart"/>
+            <w:r>
+              <w:t>BackEnd</w:t>
+            </w:r>
+            <w:proofErr w:type="spellEnd"/>
+            <w:r>
+              <w:t>/Datos</w:t>
             </w:r>
           </w:p>
         </w:tc>
@@ -1389,9 +1737,19 @@
             <w:pPr>
               <w:spacing w:after="160" w:line="278" w:lineRule="auto"/>
             </w:pPr>
-            <w:r>
-              <w:t>Product Owner</w:t>
-            </w:r>
+            <w:proofErr w:type="spellStart"/>
+            <w:r>
+              <w:t>Product</w:t>
+            </w:r>
+            <w:proofErr w:type="spellEnd"/>
+            <w:r>
+              <w:t xml:space="preserve"> </w:t>
+            </w:r>
+            <w:proofErr w:type="spellStart"/>
+            <w:r>
+              <w:t>Owner</w:t>
+            </w:r>
+            <w:proofErr w:type="spellEnd"/>
           </w:p>
         </w:tc>
         <w:tc>
@@ -1451,8 +1809,13 @@
             <w:pPr>
               <w:spacing w:after="160" w:line="278" w:lineRule="auto"/>
             </w:pPr>
-            <w:r>
-              <w:t>Asegurar que el código respeta estándares de calidad</w:t>
+            <w:proofErr w:type="gramStart"/>
+            <w:r>
+              <w:t>Asegurar</w:t>
+            </w:r>
+            <w:proofErr w:type="gramEnd"/>
+            <w:r>
+              <w:t xml:space="preserve"> que el código respeta estándares de calidad</w:t>
             </w:r>
           </w:p>
         </w:tc>
@@ -1633,36 +1996,54 @@
             <w:pPr>
               <w:spacing w:after="160" w:line="278" w:lineRule="auto"/>
             </w:pPr>
-            <w:r>
-              <w:t>Merge sin revisión o sin PR</w:t>
-            </w:r>
-          </w:p>
-        </w:tc>
-        <w:tc>
-          <w:tcPr>
-            <w:tcW w:w="0" w:type="auto"/>
-            <w:hideMark/>
-          </w:tcPr>
-          <w:p>
-            <w:pPr>
-              <w:spacing w:after="160" w:line="278" w:lineRule="auto"/>
-            </w:pPr>
-            <w:r>
-              <w:t>Advertencia formal o eliminación del commit</w:t>
-            </w:r>
-          </w:p>
-        </w:tc>
-        <w:tc>
-          <w:tcPr>
-            <w:tcW w:w="0" w:type="auto"/>
-            <w:hideMark/>
-          </w:tcPr>
-          <w:p>
-            <w:pPr>
-              <w:spacing w:after="160" w:line="278" w:lineRule="auto"/>
-            </w:pPr>
-            <w:r>
-              <w:t>Art. 47 fracc. X – "desobedecer instrucciones"</w:t>
+            <w:proofErr w:type="spellStart"/>
+            <w:r>
+              <w:t>Merge</w:t>
+            </w:r>
+            <w:proofErr w:type="spellEnd"/>
+            <w:r>
+              <w:t xml:space="preserve"> sin revisión o sin PR</w:t>
+            </w:r>
+          </w:p>
+        </w:tc>
+        <w:tc>
+          <w:tcPr>
+            <w:tcW w:w="0" w:type="auto"/>
+            <w:hideMark/>
+          </w:tcPr>
+          <w:p>
+            <w:pPr>
+              <w:spacing w:after="160" w:line="278" w:lineRule="auto"/>
+            </w:pPr>
+            <w:r>
+              <w:t xml:space="preserve">Advertencia formal o eliminación del </w:t>
+            </w:r>
+            <w:proofErr w:type="spellStart"/>
+            <w:r>
+              <w:t>commit</w:t>
+            </w:r>
+            <w:proofErr w:type="spellEnd"/>
+          </w:p>
+        </w:tc>
+        <w:tc>
+          <w:tcPr>
+            <w:tcW w:w="0" w:type="auto"/>
+            <w:hideMark/>
+          </w:tcPr>
+          <w:p>
+            <w:pPr>
+              <w:spacing w:after="160" w:line="278" w:lineRule="auto"/>
+            </w:pPr>
+            <w:r>
+              <w:t xml:space="preserve">Art. 47 </w:t>
+            </w:r>
+            <w:proofErr w:type="spellStart"/>
+            <w:r>
+              <w:t>fracc.</w:t>
+            </w:r>
+            <w:proofErr w:type="spellEnd"/>
+            <w:r>
+              <w:t xml:space="preserve"> X – "desobedecer instrucciones"</w:t>
             </w:r>
           </w:p>
         </w:tc>
@@ -1677,8 +2058,13 @@
             <w:pPr>
               <w:spacing w:after="160" w:line="278" w:lineRule="auto"/>
             </w:pPr>
-            <w:r>
-              <w:t>Merge con errores críticos por falta de pruebas</w:t>
+            <w:proofErr w:type="spellStart"/>
+            <w:r>
+              <w:t>Merge</w:t>
+            </w:r>
+            <w:proofErr w:type="spellEnd"/>
+            <w:r>
+              <w:t xml:space="preserve"> con errores críticos por falta de pruebas</w:t>
             </w:r>
           </w:p>
         </w:tc>
@@ -1706,7 +2092,15 @@
               <w:spacing w:after="160" w:line="278" w:lineRule="auto"/>
             </w:pPr>
             <w:r>
-              <w:t>Art. 134 fracc. II – "cuidado del trabajo asignado"</w:t>
+              <w:t xml:space="preserve">Art. 134 </w:t>
+            </w:r>
+            <w:proofErr w:type="spellStart"/>
+            <w:r>
+              <w:t>fracc.</w:t>
+            </w:r>
+            <w:proofErr w:type="spellEnd"/>
+            <w:r>
+              <w:t xml:space="preserve"> II – "cuidado del trabajo asignado"</w:t>
             </w:r>
           </w:p>
         </w:tc>
@@ -1721,8 +2115,13 @@
             <w:pPr>
               <w:spacing w:after="160" w:line="278" w:lineRule="auto"/>
             </w:pPr>
-            <w:r>
-              <w:t>Merge fuera de horario o sin autorización</w:t>
+            <w:proofErr w:type="spellStart"/>
+            <w:r>
+              <w:t>Merge</w:t>
+            </w:r>
+            <w:proofErr w:type="spellEnd"/>
+            <w:r>
+              <w:t xml:space="preserve"> fuera de horario o sin autorización</w:t>
             </w:r>
           </w:p>
         </w:tc>
@@ -1750,7 +2149,15 @@
               <w:spacing w:after="160" w:line="278" w:lineRule="auto"/>
             </w:pPr>
             <w:r>
-              <w:t>Art. 47 fracc. II – "falta de probidad"</w:t>
+              <w:t xml:space="preserve">Art. 47 </w:t>
+            </w:r>
+            <w:proofErr w:type="spellStart"/>
+            <w:r>
+              <w:t>fracc.</w:t>
+            </w:r>
+            <w:proofErr w:type="spellEnd"/>
+            <w:r>
+              <w:t xml:space="preserve"> II – "falta de probidad"</w:t>
             </w:r>
           </w:p>
         </w:tc>
@@ -1766,7 +2173,15 @@
               <w:spacing w:after="160" w:line="278" w:lineRule="auto"/>
             </w:pPr>
             <w:r>
-              <w:t>Modificación directa en main sin autorización</w:t>
+              <w:t xml:space="preserve">Modificación directa en </w:t>
+            </w:r>
+            <w:proofErr w:type="spellStart"/>
+            <w:r>
+              <w:t>main</w:t>
+            </w:r>
+            <w:proofErr w:type="spellEnd"/>
+            <w:r>
+              <w:t xml:space="preserve"> sin autorización</w:t>
             </w:r>
           </w:p>
         </w:tc>
@@ -1794,7 +2209,15 @@
               <w:spacing w:after="160" w:line="278" w:lineRule="auto"/>
             </w:pPr>
             <w:r>
-              <w:t>Art. 47 fracc. I – "engañar al patrón o compañeros"</w:t>
+              <w:t xml:space="preserve">Art. 47 </w:t>
+            </w:r>
+            <w:proofErr w:type="spellStart"/>
+            <w:r>
+              <w:t>fracc.</w:t>
+            </w:r>
+            <w:proofErr w:type="spellEnd"/>
+            <w:r>
+              <w:t xml:space="preserve"> I – "engañar al patrón o compañeros"</w:t>
             </w:r>
           </w:p>
         </w:tc>
@@ -1824,7 +2247,15 @@
     </w:p>
     <w:p>
       <w:r>
-        <w:t xml:space="preserve">Las presentes políticas aplican durante todo el ciclo de desarrollo de Petly. Cualquier excepción deberá ser aprobada por el </w:t>
+        <w:t xml:space="preserve">Las presentes políticas aplican durante todo el ciclo de desarrollo de </w:t>
+      </w:r>
+      <w:proofErr w:type="spellStart"/>
+      <w:r>
+        <w:t>Petly</w:t>
+      </w:r>
+      <w:proofErr w:type="spellEnd"/>
+      <w:r>
+        <w:t xml:space="preserve">. Cualquier excepción deberá ser aprobada por el </w:t>
       </w:r>
       <w:r>
         <w:rPr>
@@ -1907,9 +2338,11 @@
       </w:r>
     </w:p>
     <w:p>
+      <w:proofErr w:type="spellStart"/>
       <w:r>
         <w:t>php-template</w:t>
       </w:r>
+      <w:proofErr w:type="spellEnd"/>
     </w:p>
     <w:p>
       <w:r>
@@ -1947,8 +2380,13 @@
           <w:numId w:val="4"/>
         </w:numPr>
       </w:pPr>
-      <w:r>
-        <w:t>feat: Nueva funcionalidad.</w:t>
+      <w:proofErr w:type="spellStart"/>
+      <w:r>
+        <w:t>feat</w:t>
+      </w:r>
+      <w:proofErr w:type="spellEnd"/>
+      <w:r>
+        <w:t>: Nueva funcionalidad.</w:t>
       </w:r>
     </w:p>
     <w:p>
@@ -1958,8 +2396,13 @@
           <w:numId w:val="4"/>
         </w:numPr>
       </w:pPr>
-      <w:r>
-        <w:t>fix: Corrección de errores.</w:t>
+      <w:proofErr w:type="spellStart"/>
+      <w:r>
+        <w:t>fix</w:t>
+      </w:r>
+      <w:proofErr w:type="spellEnd"/>
+      <w:r>
+        <w:t>: Corrección de errores.</w:t>
       </w:r>
     </w:p>
     <w:p>
@@ -1969,8 +2412,13 @@
           <w:numId w:val="4"/>
         </w:numPr>
       </w:pPr>
-      <w:r>
-        <w:t>refactor: Cambios de refactorización o mejoras de código.</w:t>
+      <w:proofErr w:type="spellStart"/>
+      <w:r>
+        <w:t>refactor</w:t>
+      </w:r>
+      <w:proofErr w:type="spellEnd"/>
+      <w:r>
+        <w:t>: Cambios de refactorización o mejoras de código.</w:t>
       </w:r>
     </w:p>
     <w:p>
@@ -1980,8 +2428,13 @@
           <w:numId w:val="4"/>
         </w:numPr>
       </w:pPr>
-      <w:r>
-        <w:t>docs: Cambios relacionados con la documentación.</w:t>
+      <w:proofErr w:type="spellStart"/>
+      <w:r>
+        <w:t>docs</w:t>
+      </w:r>
+      <w:proofErr w:type="spellEnd"/>
+      <w:r>
+        <w:t>: Cambios relacionados con la documentación.</w:t>
       </w:r>
     </w:p>
     <w:p>
@@ -2042,8 +2495,21 @@
           <w:numId w:val="4"/>
         </w:numPr>
       </w:pPr>
-      <w:r>
-        <w:t>backend: Si es un cambio en el backend.</w:t>
+      <w:proofErr w:type="spellStart"/>
+      <w:r>
+        <w:t>backend</w:t>
+      </w:r>
+      <w:proofErr w:type="spellEnd"/>
+      <w:r>
+        <w:t xml:space="preserve">: Si es un cambio en el </w:t>
+      </w:r>
+      <w:proofErr w:type="spellStart"/>
+      <w:r>
+        <w:t>backend</w:t>
+      </w:r>
+      <w:proofErr w:type="spellEnd"/>
+      <w:r>
+        <w:t>.</w:t>
       </w:r>
     </w:p>
     <w:p>
@@ -2053,8 +2519,13 @@
           <w:numId w:val="4"/>
         </w:numPr>
       </w:pPr>
-      <w:r>
-        <w:t>database: Si es un cambio relacionado con la base de datos.</w:t>
+      <w:proofErr w:type="spellStart"/>
+      <w:r>
+        <w:t>database</w:t>
+      </w:r>
+      <w:proofErr w:type="spellEnd"/>
+      <w:r>
+        <w:t>: Si es un cambio relacionado con la base de datos.</w:t>
       </w:r>
     </w:p>
     <w:p>
@@ -2064,8 +2535,13 @@
           <w:numId w:val="4"/>
         </w:numPr>
       </w:pPr>
-      <w:r>
-        <w:t>devops: Si es un cambio relacionado con la infraestructura.</w:t>
+      <w:proofErr w:type="spellStart"/>
+      <w:r>
+        <w:t>devops</w:t>
+      </w:r>
+      <w:proofErr w:type="spellEnd"/>
+      <w:r>
+        <w:t>: Si es un cambio relacionado con la infraestructura.</w:t>
       </w:r>
     </w:p>
     <w:p>
@@ -2113,7 +2589,23 @@
           <w:b/>
           <w:bCs/>
         </w:rPr>
-        <w:t>Para nuevas funcionalidades (features)</w:t>
+        <w:t>Para nuevas funcionalidades (</w:t>
+      </w:r>
+      <w:proofErr w:type="spellStart"/>
+      <w:r>
+        <w:rPr>
+          <w:b/>
+          <w:bCs/>
+        </w:rPr>
+        <w:t>features</w:t>
+      </w:r>
+      <w:proofErr w:type="spellEnd"/>
+      <w:r>
+        <w:rPr>
+          <w:b/>
+          <w:bCs/>
+        </w:rPr>
+        <w:t>)</w:t>
       </w:r>
       <w:r>
         <w:t>:</w:t>
@@ -2126,9 +2618,27 @@
           <w:numId w:val="5"/>
         </w:numPr>
       </w:pPr>
-      <w:r>
-        <w:t>feat/frontend/agregar-boton-login</w:t>
-      </w:r>
+      <w:proofErr w:type="spellStart"/>
+      <w:r>
+        <w:t>feat</w:t>
+      </w:r>
+      <w:proofErr w:type="spellEnd"/>
+      <w:r>
+        <w:t>/frontend/agregar-</w:t>
+      </w:r>
+      <w:proofErr w:type="spellStart"/>
+      <w:r>
+        <w:t>boton</w:t>
+      </w:r>
+      <w:proofErr w:type="spellEnd"/>
+      <w:r>
+        <w:t>-</w:t>
+      </w:r>
+      <w:proofErr w:type="spellStart"/>
+      <w:r>
+        <w:t>login</w:t>
+      </w:r>
+      <w:proofErr w:type="spellEnd"/>
     </w:p>
     <w:p>
       <w:pPr>
@@ -2137,8 +2647,21 @@
           <w:numId w:val="5"/>
         </w:numPr>
       </w:pPr>
-      <w:r>
-        <w:t>feat/backend/integrar-api-mascotas</w:t>
+      <w:proofErr w:type="spellStart"/>
+      <w:r>
+        <w:t>feat</w:t>
+      </w:r>
+      <w:proofErr w:type="spellEnd"/>
+      <w:r>
+        <w:t>/</w:t>
+      </w:r>
+      <w:proofErr w:type="spellStart"/>
+      <w:r>
+        <w:t>backend</w:t>
+      </w:r>
+      <w:proofErr w:type="spellEnd"/>
+      <w:r>
+        <w:t>/integrar-api-mascotas</w:t>
       </w:r>
     </w:p>
     <w:p>
@@ -2167,7 +2690,23 @@
           <w:b/>
           <w:bCs/>
         </w:rPr>
-        <w:t>res (fixes)</w:t>
+        <w:t>res (</w:t>
+      </w:r>
+      <w:proofErr w:type="spellStart"/>
+      <w:r>
+        <w:rPr>
+          <w:b/>
+          <w:bCs/>
+        </w:rPr>
+        <w:t>fixes</w:t>
+      </w:r>
+      <w:proofErr w:type="spellEnd"/>
+      <w:r>
+        <w:rPr>
+          <w:b/>
+          <w:bCs/>
+        </w:rPr>
+        <w:t>)</w:t>
       </w:r>
       <w:r>
         <w:t>:</w:t>
@@ -2180,9 +2719,19 @@
           <w:numId w:val="5"/>
         </w:numPr>
       </w:pPr>
-      <w:r>
-        <w:t>fix/frontend/corregir-bug-login</w:t>
-      </w:r>
+      <w:proofErr w:type="spellStart"/>
+      <w:r>
+        <w:t>fix</w:t>
+      </w:r>
+      <w:proofErr w:type="spellEnd"/>
+      <w:r>
+        <w:t>/frontend/corregir-bug-</w:t>
+      </w:r>
+      <w:proofErr w:type="spellStart"/>
+      <w:r>
+        <w:t>login</w:t>
+      </w:r>
+      <w:proofErr w:type="spellEnd"/>
     </w:p>
     <w:p>
       <w:pPr>
@@ -2191,9 +2740,27 @@
           <w:numId w:val="5"/>
         </w:numPr>
       </w:pPr>
-      <w:r>
-        <w:t>fix/backend/solucionar-error-consulta-database</w:t>
-      </w:r>
+      <w:proofErr w:type="spellStart"/>
+      <w:r>
+        <w:t>fix</w:t>
+      </w:r>
+      <w:proofErr w:type="spellEnd"/>
+      <w:r>
+        <w:t>/</w:t>
+      </w:r>
+      <w:proofErr w:type="spellStart"/>
+      <w:r>
+        <w:t>backend</w:t>
+      </w:r>
+      <w:proofErr w:type="spellEnd"/>
+      <w:r>
+        <w:t>/solucionar-error-consulta-</w:t>
+      </w:r>
+      <w:proofErr w:type="spellStart"/>
+      <w:r>
+        <w:t>database</w:t>
+      </w:r>
+      <w:proofErr w:type="spellEnd"/>
     </w:p>
     <w:p>
       <w:pPr>
@@ -2207,7 +2774,23 @@
           <w:b/>
           <w:bCs/>
         </w:rPr>
-        <w:t>Para cambios de refactorización (refactor)</w:t>
+        <w:t>Para cambios de refactorización (</w:t>
+      </w:r>
+      <w:proofErr w:type="spellStart"/>
+      <w:r>
+        <w:rPr>
+          <w:b/>
+          <w:bCs/>
+        </w:rPr>
+        <w:t>refactor</w:t>
+      </w:r>
+      <w:proofErr w:type="spellEnd"/>
+      <w:r>
+        <w:rPr>
+          <w:b/>
+          <w:bCs/>
+        </w:rPr>
+        <w:t>)</w:t>
       </w:r>
       <w:r>
         <w:t>:</w:t>
@@ -2220,8 +2803,13 @@
           <w:numId w:val="5"/>
         </w:numPr>
       </w:pPr>
-      <w:r>
-        <w:t>refactor/frontend/optimizar-renderizado</w:t>
+      <w:proofErr w:type="spellStart"/>
+      <w:r>
+        <w:t>refactor</w:t>
+      </w:r>
+      <w:proofErr w:type="spellEnd"/>
+      <w:r>
+        <w:t>/frontend/optimizar-renderizado</w:t>
       </w:r>
     </w:p>
     <w:p>
@@ -2231,9 +2819,35 @@
           <w:numId w:val="5"/>
         </w:numPr>
       </w:pPr>
-      <w:r>
-        <w:t>refactor/backend/reorganizar-codigo-login</w:t>
-      </w:r>
+      <w:proofErr w:type="spellStart"/>
+      <w:r>
+        <w:t>refactor</w:t>
+      </w:r>
+      <w:proofErr w:type="spellEnd"/>
+      <w:r>
+        <w:t>/</w:t>
+      </w:r>
+      <w:proofErr w:type="spellStart"/>
+      <w:r>
+        <w:t>backend</w:t>
+      </w:r>
+      <w:proofErr w:type="spellEnd"/>
+      <w:r>
+        <w:t>/reorganizar-</w:t>
+      </w:r>
+      <w:proofErr w:type="spellStart"/>
+      <w:r>
+        <w:t>codigo</w:t>
+      </w:r>
+      <w:proofErr w:type="spellEnd"/>
+      <w:r>
+        <w:t>-</w:t>
+      </w:r>
+      <w:proofErr w:type="spellStart"/>
+      <w:r>
+        <w:t>login</w:t>
+      </w:r>
+      <w:proofErr w:type="spellEnd"/>
     </w:p>
     <w:p>
       <w:pPr>
@@ -2248,7 +2862,23 @@
           <w:bCs/>
         </w:rPr>
         <w:lastRenderedPageBreak/>
-        <w:t>Para cambios en la documentación (docs)</w:t>
+        <w:t>Para cambios en la documentación (</w:t>
+      </w:r>
+      <w:proofErr w:type="spellStart"/>
+      <w:r>
+        <w:rPr>
+          <w:b/>
+          <w:bCs/>
+        </w:rPr>
+        <w:t>docs</w:t>
+      </w:r>
+      <w:proofErr w:type="spellEnd"/>
+      <w:r>
+        <w:rPr>
+          <w:b/>
+          <w:bCs/>
+        </w:rPr>
+        <w:t>)</w:t>
       </w:r>
       <w:r>
         <w:t>:</w:t>
@@ -2261,9 +2891,19 @@
           <w:numId w:val="5"/>
         </w:numPr>
       </w:pPr>
-      <w:r>
-        <w:t>docs/actualizar-readme</w:t>
-      </w:r>
+      <w:proofErr w:type="spellStart"/>
+      <w:r>
+        <w:t>docs</w:t>
+      </w:r>
+      <w:proofErr w:type="spellEnd"/>
+      <w:r>
+        <w:t>/actualizar-</w:t>
+      </w:r>
+      <w:proofErr w:type="spellStart"/>
+      <w:r>
+        <w:t>readme</w:t>
+      </w:r>
+      <w:proofErr w:type="spellEnd"/>
     </w:p>
     <w:p>
       <w:pPr>
@@ -2272,8 +2912,13 @@
           <w:numId w:val="5"/>
         </w:numPr>
       </w:pPr>
-      <w:r>
-        <w:t>docs/agregar-instrucciones-despliegue</w:t>
+      <w:proofErr w:type="spellStart"/>
+      <w:r>
+        <w:t>docs</w:t>
+      </w:r>
+      <w:proofErr w:type="spellEnd"/>
+      <w:r>
+        <w:t>/agregar-instrucciones-despliegue</w:t>
       </w:r>
     </w:p>
     <w:p>
@@ -2302,8 +2947,13 @@
         </w:numPr>
       </w:pPr>
       <w:r>
-        <w:t>test/frontend/pruebas-login</w:t>
-      </w:r>
+        <w:t>test/frontend/pruebas-</w:t>
+      </w:r>
+      <w:proofErr w:type="spellStart"/>
+      <w:r>
+        <w:t>login</w:t>
+      </w:r>
+      <w:proofErr w:type="spellEnd"/>
     </w:p>
     <w:p>
       <w:pPr>
@@ -2313,7 +2963,15 @@
         </w:numPr>
       </w:pPr>
       <w:r>
-        <w:t>test/backend/pruebas-api-mascotas</w:t>
+        <w:t>test/</w:t>
+      </w:r>
+      <w:proofErr w:type="spellStart"/>
+      <w:r>
+        <w:t>backend</w:t>
+      </w:r>
+      <w:proofErr w:type="spellEnd"/>
+      <w:r>
+        <w:t>/pruebas-api-mascotas</w:t>
       </w:r>
     </w:p>
     <w:p>
@@ -2342,7 +3000,15 @@
         </w:numPr>
       </w:pPr>
       <w:r>
-        <w:t>chore/devops/actualizar-dependencias</w:t>
+        <w:t>chore/</w:t>
+      </w:r>
+      <w:proofErr w:type="spellStart"/>
+      <w:r>
+        <w:t>devops</w:t>
+      </w:r>
+      <w:proofErr w:type="spellEnd"/>
+      <w:r>
+        <w:t>/actualizar-dependencias</w:t>
       </w:r>
     </w:p>
     <w:p>
@@ -2353,7 +3019,15 @@
         </w:numPr>
       </w:pPr>
       <w:r>
-        <w:t>chore/frontend/eliminar-codigo-obsoleto</w:t>
+        <w:t>chore/frontend/eliminar-</w:t>
+      </w:r>
+      <w:proofErr w:type="spellStart"/>
+      <w:r>
+        <w:t>codigo</w:t>
+      </w:r>
+      <w:proofErr w:type="spellEnd"/>
+      <w:r>
+        <w:t>-obsoleto</w:t>
       </w:r>
     </w:p>
     <w:p>
@@ -2386,8 +3060,17 @@
           <w:b/>
           <w:bCs/>
         </w:rPr>
-        <w:t>desde la rama dev</w:t>
-      </w:r>
+        <w:t xml:space="preserve">desde la rama </w:t>
+      </w:r>
+      <w:proofErr w:type="spellStart"/>
+      <w:r>
+        <w:rPr>
+          <w:b/>
+          <w:bCs/>
+        </w:rPr>
+        <w:t>dev</w:t>
+      </w:r>
+      <w:proofErr w:type="spellEnd"/>
       <w:r>
         <w:t xml:space="preserve"> y deben tener un nombre claro que refleje el cambio que se está haciendo.</w:t>
       </w:r>
@@ -2400,7 +3083,15 @@
         </w:numPr>
       </w:pPr>
       <w:r>
-        <w:t>No se deben usar nombres genéricos como dev o master para ramas de características, correcciones o tareas.</w:t>
+        <w:t xml:space="preserve">No se deben usar nombres genéricos como </w:t>
+      </w:r>
+      <w:proofErr w:type="spellStart"/>
+      <w:r>
+        <w:t>dev</w:t>
+      </w:r>
+      <w:proofErr w:type="spellEnd"/>
+      <w:r>
+        <w:t xml:space="preserve"> o master para ramas de características, correcciones o tareas.</w:t>
       </w:r>
     </w:p>
     <w:p>
@@ -2421,7 +3112,23 @@
         <w:t>cerradas</w:t>
       </w:r>
       <w:r>
-        <w:t xml:space="preserve"> (borradas) después de realizar el merge exitoso con main.</w:t>
+        <w:t xml:space="preserve"> (borradas) después de realizar el </w:t>
+      </w:r>
+      <w:proofErr w:type="spellStart"/>
+      <w:r>
+        <w:t>merge</w:t>
+      </w:r>
+      <w:proofErr w:type="spellEnd"/>
+      <w:r>
+        <w:t xml:space="preserve"> exitoso con </w:t>
+      </w:r>
+      <w:proofErr w:type="spellStart"/>
+      <w:r>
+        <w:t>main</w:t>
+      </w:r>
+      <w:proofErr w:type="spellEnd"/>
+      <w:r>
+        <w:t>.</w:t>
       </w:r>
     </w:p>
     <w:p>
@@ -2578,7 +3285,15 @@
               <w:spacing w:after="160" w:line="278" w:lineRule="auto"/>
             </w:pPr>
             <w:r>
-              <w:t>Art. 47 fracc. X – "desobedecer instrucciones"</w:t>
+              <w:t xml:space="preserve">Art. 47 </w:t>
+            </w:r>
+            <w:proofErr w:type="spellStart"/>
+            <w:r>
+              <w:t>fracc.</w:t>
+            </w:r>
+            <w:proofErr w:type="spellEnd"/>
+            <w:r>
+              <w:t xml:space="preserve"> X – "desobedecer instrucciones"</w:t>
             </w:r>
           </w:p>
         </w:tc>
@@ -2594,8 +3309,13 @@
               <w:spacing w:after="160" w:line="278" w:lineRule="auto"/>
             </w:pPr>
             <w:r>
-              <w:t>Crear ramas directamente desde main</w:t>
-            </w:r>
+              <w:t xml:space="preserve">Crear ramas directamente desde </w:t>
+            </w:r>
+            <w:proofErr w:type="spellStart"/>
+            <w:r>
+              <w:t>main</w:t>
+            </w:r>
+            <w:proofErr w:type="spellEnd"/>
           </w:p>
         </w:tc>
         <w:tc>
@@ -2622,7 +3342,15 @@
               <w:spacing w:after="160" w:line="278" w:lineRule="auto"/>
             </w:pPr>
             <w:r>
-              <w:t>Art. 134 fracc. II – "ejecutar con cuidado el trabajo"</w:t>
+              <w:t xml:space="preserve">Art. 134 </w:t>
+            </w:r>
+            <w:proofErr w:type="spellStart"/>
+            <w:r>
+              <w:t>fracc.</w:t>
+            </w:r>
+            <w:proofErr w:type="spellEnd"/>
+            <w:r>
+              <w:t xml:space="preserve"> II – "ejecutar con cuidado el trabajo"</w:t>
             </w:r>
           </w:p>
         </w:tc>
@@ -2666,7 +3394,15 @@
               <w:spacing w:after="160" w:line="278" w:lineRule="auto"/>
             </w:pPr>
             <w:r>
-              <w:t>Art. 47 fracc. II – "falta de probidad"</w:t>
+              <w:t xml:space="preserve">Art. 47 </w:t>
+            </w:r>
+            <w:proofErr w:type="spellStart"/>
+            <w:r>
+              <w:t>fracc.</w:t>
+            </w:r>
+            <w:proofErr w:type="spellEnd"/>
+            <w:r>
+              <w:t xml:space="preserve"> II – "falta de probidad"</w:t>
             </w:r>
           </w:p>
         </w:tc>
@@ -4099,6 +4835,7 @@
   <w:style w:type="character" w:default="1" w:styleId="Fuentedeprrafopredeter">
     <w:name w:val="Default Paragraph Font"/>
     <w:uiPriority w:val="1"/>
+    <w:semiHidden/>
     <w:unhideWhenUsed/>
   </w:style>
   <w:style w:type="table" w:default="1" w:styleId="Tablanormal">

</xml_diff>